<commit_message>
formated srs and designed activity diagram
</commit_message>
<xml_diff>
--- a/NTU Ride Pilot/Documentation/Brain Storming Data/Cost-Benefit-Analysis.docx
+++ b/NTU Ride Pilot/Documentation/Brain Storming Data/Cost-Benefit-Analysis.docx
@@ -1,6 +1,6 @@
 
 <file path=word/document.xml><?xml version="1.0" encoding="utf-8"?>
-<w:document xmlns:wpc="http://schemas.microsoft.com/office/word/2010/wordprocessingCanvas" xmlns:mc="http://schemas.openxmlformats.org/markup-compatibility/2006" xmlns:o="urn:schemas-microsoft-com:office:office" xmlns:r="http://schemas.openxmlformats.org/officeDocument/2006/relationships" xmlns:m="http://schemas.openxmlformats.org/officeDocument/2006/math" xmlns:v="urn:schemas-microsoft-com:vml" xmlns:wp14="http://schemas.microsoft.com/office/word/2010/wordprocessingDrawing" xmlns:wp="http://schemas.openxmlformats.org/drawingml/2006/wordprocessingDrawing" xmlns:w10="urn:schemas-microsoft-com:office:word" xmlns:w="http://schemas.openxmlformats.org/wordprocessingml/2006/main" xmlns:w14="http://schemas.microsoft.com/office/word/2010/wordml" xmlns:w15="http://schemas.microsoft.com/office/word/2012/wordml" xmlns:wpg="http://schemas.microsoft.com/office/word/2010/wordprocessingGroup" xmlns:wpi="http://schemas.microsoft.com/office/word/2010/wordprocessingInk" xmlns:wne="http://schemas.microsoft.com/office/word/2006/wordml" xmlns:wps="http://schemas.microsoft.com/office/word/2010/wordprocessingShape" mc:Ignorable="w14 w15 wp14">
+<w:document xmlns:wpc="http://schemas.microsoft.com/office/word/2010/wordprocessingCanvas" xmlns:cx="http://schemas.microsoft.com/office/drawing/2014/chartex" xmlns:mc="http://schemas.openxmlformats.org/markup-compatibility/2006" xmlns:o="urn:schemas-microsoft-com:office:office" xmlns:r="http://schemas.openxmlformats.org/officeDocument/2006/relationships" xmlns:m="http://schemas.openxmlformats.org/officeDocument/2006/math" xmlns:v="urn:schemas-microsoft-com:vml" xmlns:wp14="http://schemas.microsoft.com/office/word/2010/wordprocessingDrawing" xmlns:wp="http://schemas.openxmlformats.org/drawingml/2006/wordprocessingDrawing" xmlns:w10="urn:schemas-microsoft-com:office:word" xmlns:w="http://schemas.openxmlformats.org/wordprocessingml/2006/main" xmlns:w14="http://schemas.microsoft.com/office/word/2010/wordml" xmlns:w15="http://schemas.microsoft.com/office/word/2012/wordml" xmlns:w16se="http://schemas.microsoft.com/office/word/2015/wordml/symex" xmlns:wpg="http://schemas.microsoft.com/office/word/2010/wordprocessingGroup" xmlns:wpi="http://schemas.microsoft.com/office/word/2010/wordprocessingInk" xmlns:wne="http://schemas.microsoft.com/office/word/2006/wordml" xmlns:wps="http://schemas.microsoft.com/office/word/2010/wordprocessingShape" mc:Ignorable="w14 w15 w16se wp14">
   <w:body>
     <w:p>
       <w:pPr>
@@ -55,8 +55,6 @@
         </w:rPr>
         <w:t>1. Introduction</w:t>
       </w:r>
-      <w:bookmarkStart w:id="0" w:name="_GoBack"/>
-      <w:bookmarkEnd w:id="0"/>
     </w:p>
     <w:p>
       <w:pPr>
@@ -1875,15 +1873,16 @@
         </w:tc>
       </w:tr>
       <w:tr>
-        <w:trPr>
-          <w:gridAfter w:val="1"/>
-          <w:wAfter w:w="2903" w:type="dxa"/>
-        </w:trPr>
         <w:tc>
           <w:tcPr>
             <w:tcW w:w="2837" w:type="dxa"/>
           </w:tcPr>
           <w:p>
+            <w:pPr>
+              <w:rPr>
+                <w:rStyle w:val="Strong"/>
+              </w:rPr>
+            </w:pPr>
             <w:r>
               <w:rPr>
                 <w:rStyle w:val="Strong"/>
@@ -1896,74 +1895,35 @@
           <w:tcPr>
             <w:tcW w:w="2890" w:type="dxa"/>
           </w:tcPr>
-          <w:tbl>
-            <w:tblPr>
-              <w:tblW w:w="0" w:type="auto"/>
-              <w:tblCellSpacing w:w="15" w:type="dxa"/>
-              <w:tblCellMar>
-                <w:top w:w="15" w:type="dxa"/>
-                <w:left w:w="15" w:type="dxa"/>
-                <w:bottom w:w="15" w:type="dxa"/>
-                <w:right w:w="15" w:type="dxa"/>
-              </w:tblCellMar>
-              <w:tblLook w:val="04A0" w:firstRow="1" w:lastRow="0" w:firstColumn="1" w:lastColumn="0" w:noHBand="0" w:noVBand="1"/>
-            </w:tblPr>
-            <w:tblGrid>
-              <w:gridCol w:w="81"/>
-              <w:gridCol w:w="2593"/>
-            </w:tblGrid>
-            <w:tr>
-              <w:trPr>
-                <w:tblCellSpacing w:w="15" w:type="dxa"/>
-              </w:trPr>
-              <w:tc>
-                <w:tcPr>
-                  <w:tcW w:w="0" w:type="auto"/>
-                  <w:vAlign w:val="center"/>
-                  <w:hideMark/>
-                </w:tcPr>
-                <w:p>
-                  <w:pPr>
-                    <w:spacing w:after="0" w:line="240" w:lineRule="auto"/>
-                    <w:rPr>
-                      <w:rFonts w:ascii="Times New Roman" w:eastAsia="Times New Roman" w:hAnsi="Times New Roman" w:cs="Times New Roman"/>
-                      <w:kern w:val="0"/>
-                      <w14:ligatures w14:val="none"/>
-                    </w:rPr>
-                  </w:pPr>
-                </w:p>
-              </w:tc>
-              <w:tc>
-                <w:tcPr>
-                  <w:tcW w:w="0" w:type="auto"/>
-                  <w:vAlign w:val="center"/>
-                  <w:hideMark/>
-                </w:tcPr>
-                <w:p>
-                  <w:pPr>
-                    <w:spacing w:after="0" w:line="240" w:lineRule="auto"/>
-                    <w:rPr>
-                      <w:rFonts w:ascii="Times New Roman" w:eastAsia="Times New Roman" w:hAnsi="Times New Roman" w:cs="Times New Roman"/>
-                      <w:kern w:val="0"/>
-                      <w14:ligatures w14:val="none"/>
-                    </w:rPr>
-                  </w:pPr>
-                  <w:r>
-                    <w:rPr>
-                      <w:rFonts w:ascii="Times New Roman" w:eastAsia="Times New Roman" w:hAnsi="Times New Roman" w:cs="Times New Roman"/>
-                      <w:kern w:val="0"/>
-                      <w14:ligatures w14:val="none"/>
-                    </w:rPr>
-                    <w:t>Significant reduction in unauthorized travel, time savings, improved safety</w:t>
-                  </w:r>
-                </w:p>
-              </w:tc>
-            </w:tr>
-          </w:tbl>
           <w:p>
             <w:pPr>
-              <w:pStyle w:val="ListParagraph"/>
-              <w:ind w:left="0"/>
+              <w:rPr>
+                <w:rFonts w:ascii="Times New Roman" w:eastAsia="Times New Roman" w:hAnsi="Times New Roman" w:cs="Times New Roman"/>
+                <w:kern w:val="0"/>
+                <w14:ligatures w14:val="none"/>
+              </w:rPr>
+            </w:pPr>
+            <w:r>
+              <w:rPr>
+                <w:rFonts w:ascii="Times New Roman" w:eastAsia="Times New Roman" w:hAnsi="Times New Roman" w:cs="Times New Roman"/>
+                <w:kern w:val="0"/>
+                <w14:ligatures w14:val="none"/>
+              </w:rPr>
+              <w:t>Significant redu</w:t>
+            </w:r>
+            <w:bookmarkStart w:id="0" w:name="_GoBack"/>
+            <w:bookmarkEnd w:id="0"/>
+            <w:r>
+              <w:rPr>
+                <w:rFonts w:ascii="Times New Roman" w:eastAsia="Times New Roman" w:hAnsi="Times New Roman" w:cs="Times New Roman"/>
+                <w:kern w:val="0"/>
+                <w14:ligatures w14:val="none"/>
+              </w:rPr>
+              <w:t>ction in unauthorized travel, time savings, improved safety</w:t>
+            </w:r>
+          </w:p>
+          <w:p>
+            <w:pPr>
               <w:rPr>
                 <w:rFonts w:ascii="Times New Roman" w:eastAsia="Times New Roman" w:hAnsi="Times New Roman" w:cs="Times New Roman"/>
                 <w:kern w:val="0"/>
@@ -1971,6 +1931,12 @@
               </w:rPr>
             </w:pPr>
           </w:p>
+        </w:tc>
+        <w:tc>
+          <w:tcPr>
+            <w:tcW w:w="2903" w:type="dxa"/>
+          </w:tcPr>
+          <w:p/>
         </w:tc>
       </w:tr>
     </w:tbl>
@@ -2543,8 +2509,8 @@
 </file>
 
 <file path=word/numbering.xml><?xml version="1.0" encoding="utf-8"?>
-<w:numbering xmlns:wpc="http://schemas.microsoft.com/office/word/2010/wordprocessingCanvas" xmlns:mc="http://schemas.openxmlformats.org/markup-compatibility/2006" xmlns:o="urn:schemas-microsoft-com:office:office" xmlns:r="http://schemas.openxmlformats.org/officeDocument/2006/relationships" xmlns:m="http://schemas.openxmlformats.org/officeDocument/2006/math" xmlns:v="urn:schemas-microsoft-com:vml" xmlns:wp14="http://schemas.microsoft.com/office/word/2010/wordprocessingDrawing" xmlns:wp="http://schemas.openxmlformats.org/drawingml/2006/wordprocessingDrawing" xmlns:w10="urn:schemas-microsoft-com:office:word" xmlns:w="http://schemas.openxmlformats.org/wordprocessingml/2006/main" xmlns:w14="http://schemas.microsoft.com/office/word/2010/wordml" xmlns:w15="http://schemas.microsoft.com/office/word/2012/wordml" xmlns:wpg="http://schemas.microsoft.com/office/word/2010/wordprocessingGroup" xmlns:wpi="http://schemas.microsoft.com/office/word/2010/wordprocessingInk" xmlns:wne="http://schemas.microsoft.com/office/word/2006/wordml" xmlns:wps="http://schemas.microsoft.com/office/word/2010/wordprocessingShape" mc:Ignorable="w14 w15 wp14">
-  <w:abstractNum w:abstractNumId="0">
+<w:numbering xmlns:wpc="http://schemas.microsoft.com/office/word/2010/wordprocessingCanvas" xmlns:cx="http://schemas.microsoft.com/office/drawing/2014/chartex" xmlns:mc="http://schemas.openxmlformats.org/markup-compatibility/2006" xmlns:o="urn:schemas-microsoft-com:office:office" xmlns:r="http://schemas.openxmlformats.org/officeDocument/2006/relationships" xmlns:m="http://schemas.openxmlformats.org/officeDocument/2006/math" xmlns:v="urn:schemas-microsoft-com:vml" xmlns:wp14="http://schemas.microsoft.com/office/word/2010/wordprocessingDrawing" xmlns:wp="http://schemas.openxmlformats.org/drawingml/2006/wordprocessingDrawing" xmlns:w10="urn:schemas-microsoft-com:office:word" xmlns:w="http://schemas.openxmlformats.org/wordprocessingml/2006/main" xmlns:w14="http://schemas.microsoft.com/office/word/2010/wordml" xmlns:w15="http://schemas.microsoft.com/office/word/2012/wordml" xmlns:w16se="http://schemas.microsoft.com/office/word/2015/wordml/symex" xmlns:wpg="http://schemas.microsoft.com/office/word/2010/wordprocessingGroup" xmlns:wpi="http://schemas.microsoft.com/office/word/2010/wordprocessingInk" xmlns:wne="http://schemas.microsoft.com/office/word/2006/wordml" xmlns:wps="http://schemas.microsoft.com/office/word/2010/wordprocessingShape" mc:Ignorable="w14 w15 w16se wp14">
+  <w:abstractNum w:abstractNumId="0" w15:restartNumberingAfterBreak="0">
     <w:nsid w:val="163408E8"/>
     <w:multiLevelType w:val="multilevel"/>
     <w:tmpl w:val="AF361D18"/>
@@ -2693,7 +2659,7 @@
       </w:rPr>
     </w:lvl>
   </w:abstractNum>
-  <w:abstractNum w:abstractNumId="1">
+  <w:abstractNum w:abstractNumId="1" w15:restartNumberingAfterBreak="0">
     <w:nsid w:val="1FFF2E38"/>
     <w:multiLevelType w:val="multilevel"/>
     <w:tmpl w:val="968CEA42"/>
@@ -2806,7 +2772,7 @@
       </w:pPr>
     </w:lvl>
   </w:abstractNum>
-  <w:abstractNum w:abstractNumId="2">
+  <w:abstractNum w:abstractNumId="2" w15:restartNumberingAfterBreak="0">
     <w:nsid w:val="230B12B5"/>
     <w:multiLevelType w:val="hybridMultilevel"/>
     <w:tmpl w:val="B7049AFA"/>
@@ -2919,7 +2885,7 @@
       </w:rPr>
     </w:lvl>
   </w:abstractNum>
-  <w:abstractNum w:abstractNumId="3">
+  <w:abstractNum w:abstractNumId="3" w15:restartNumberingAfterBreak="0">
     <w:nsid w:val="287A00C3"/>
     <w:multiLevelType w:val="hybridMultilevel"/>
     <w:tmpl w:val="B69E72F0"/>
@@ -3032,7 +2998,7 @@
       </w:rPr>
     </w:lvl>
   </w:abstractNum>
-  <w:abstractNum w:abstractNumId="4">
+  <w:abstractNum w:abstractNumId="4" w15:restartNumberingAfterBreak="0">
     <w:nsid w:val="5D0B3142"/>
     <w:multiLevelType w:val="hybridMultilevel"/>
     <w:tmpl w:val="F5347340"/>
@@ -3118,7 +3084,7 @@
       </w:pPr>
     </w:lvl>
   </w:abstractNum>
-  <w:abstractNum w:abstractNumId="5">
+  <w:abstractNum w:abstractNumId="5" w15:restartNumberingAfterBreak="0">
     <w:nsid w:val="5E077CD4"/>
     <w:multiLevelType w:val="multilevel"/>
     <w:tmpl w:val="38ACB114"/>
@@ -3267,7 +3233,7 @@
       </w:rPr>
     </w:lvl>
   </w:abstractNum>
-  <w:abstractNum w:abstractNumId="6">
+  <w:abstractNum w:abstractNumId="6" w15:restartNumberingAfterBreak="0">
     <w:nsid w:val="692B636D"/>
     <w:multiLevelType w:val="hybridMultilevel"/>
     <w:tmpl w:val="0FC4448A"/>
@@ -3378,7 +3344,7 @@
 </file>
 
 <file path=word/styles.xml><?xml version="1.0" encoding="utf-8"?>
-<w:styles xmlns:mc="http://schemas.openxmlformats.org/markup-compatibility/2006" xmlns:r="http://schemas.openxmlformats.org/officeDocument/2006/relationships" xmlns:w="http://schemas.openxmlformats.org/wordprocessingml/2006/main" xmlns:w14="http://schemas.microsoft.com/office/word/2010/wordml" xmlns:w15="http://schemas.microsoft.com/office/word/2012/wordml" mc:Ignorable="w14 w15">
+<w:styles xmlns:mc="http://schemas.openxmlformats.org/markup-compatibility/2006" xmlns:r="http://schemas.openxmlformats.org/officeDocument/2006/relationships" xmlns:w="http://schemas.openxmlformats.org/wordprocessingml/2006/main" xmlns:w14="http://schemas.microsoft.com/office/word/2010/wordml" xmlns:w15="http://schemas.microsoft.com/office/word/2012/wordml" xmlns:w16se="http://schemas.microsoft.com/office/word/2015/wordml/symex" mc:Ignorable="w14 w15 w16se">
   <w:docDefaults>
     <w:rPrDefault>
       <w:rPr>
@@ -3974,6 +3940,7 @@
   <w:style w:type="character" w:default="1" w:styleId="DefaultParagraphFont">
     <w:name w:val="Default Paragraph Font"/>
     <w:uiPriority w:val="1"/>
+    <w:semiHidden/>
     <w:unhideWhenUsed/>
   </w:style>
   <w:style w:type="table" w:default="1" w:styleId="TableNormal">
@@ -4295,7 +4262,6 @@
       <w:spacing w:after="0" w:line="240" w:lineRule="auto"/>
     </w:pPr>
     <w:tblPr>
-      <w:tblInd w:w="0" w:type="dxa"/>
       <w:tblBorders>
         <w:top w:val="single" w:sz="4" w:space="0" w:color="auto"/>
         <w:left w:val="single" w:sz="4" w:space="0" w:color="auto"/>
@@ -4304,12 +4270,6 @@
         <w:insideH w:val="single" w:sz="4" w:space="0" w:color="auto"/>
         <w:insideV w:val="single" w:sz="4" w:space="0" w:color="auto"/>
       </w:tblBorders>
-      <w:tblCellMar>
-        <w:top w:w="0" w:type="dxa"/>
-        <w:left w:w="108" w:type="dxa"/>
-        <w:bottom w:w="0" w:type="dxa"/>
-        <w:right w:w="108" w:type="dxa"/>
-      </w:tblCellMar>
     </w:tblPr>
   </w:style>
   <w:style w:type="character" w:styleId="Strong">

</xml_diff>